<commit_message>
Send + config file
</commit_message>
<xml_diff>
--- a/referat.docx
+++ b/referat.docx
@@ -9,11 +9,19 @@
           <w:lang w:val="en-US"/>
         </w:rPr>
       </w:pPr>
+      <w:proofErr w:type="spellStart"/>
       <w:r>
         <w:rPr>
           <w:lang w:val="en-US"/>
         </w:rPr>
-        <w:t>Teorie BDI</w:t>
+        <w:t>Teorie</w:t>
+      </w:r>
+      <w:proofErr w:type="spellEnd"/>
+      <w:r>
+        <w:rPr>
+          <w:lang w:val="en-US"/>
+        </w:rPr>
+        <w:t xml:space="preserve"> BDI</w:t>
       </w:r>
     </w:p>
     <w:p>
@@ -29,8 +37,13 @@
         </w:rPr>
         <w:t>Intentions (p</w:t>
       </w:r>
-      <w:r>
-        <w:t>ředstavy, přání, záměry)</w:t>
+      <w:proofErr w:type="spellStart"/>
+      <w:r>
+        <w:t>ředstavy</w:t>
+      </w:r>
+      <w:proofErr w:type="spellEnd"/>
+      <w:r>
+        <w:t>, přání, záměry)</w:t>
       </w:r>
     </w:p>
     <w:p>
@@ -59,8 +72,13 @@
         <w:ind w:left="426" w:hanging="284"/>
       </w:pPr>
       <w:r>
-        <w:t>Vytvořil Michael E. Bratman</w:t>
-      </w:r>
+        <w:t xml:space="preserve">Vytvořil Michael E. </w:t>
+      </w:r>
+      <w:proofErr w:type="spellStart"/>
+      <w:r>
+        <w:t>Bratman</w:t>
+      </w:r>
+      <w:proofErr w:type="spellEnd"/>
     </w:p>
     <w:p>
       <w:pPr>
@@ -127,8 +145,13 @@
         </w:numPr>
         <w:ind w:left="426" w:hanging="284"/>
       </w:pPr>
-      <w:r>
-        <w:t>Believes (představy) – agentovy informace. Představa o světě, ve kterém se agent vyskytuje (mohou být mylné či proměnlivé)</w:t>
+      <w:proofErr w:type="spellStart"/>
+      <w:r>
+        <w:t>Believes</w:t>
+      </w:r>
+      <w:proofErr w:type="spellEnd"/>
+      <w:r>
+        <w:t xml:space="preserve"> (představy) – agentovy informace. Představa o světě, ve kterém se agent vyskytuje (mohou být mylné či proměnlivé)</w:t>
       </w:r>
     </w:p>
     <w:p>
@@ -140,8 +163,13 @@
         </w:numPr>
         <w:ind w:left="426" w:hanging="284"/>
       </w:pPr>
-      <w:r>
-        <w:t>Desires (touhy) – stav světa jakého si agent přeje dosáhnout. Krátkodobý i dlouhodobý. Nemusí jich dosáhnout. Mohou se navzájem vylučovat.</w:t>
+      <w:proofErr w:type="spellStart"/>
+      <w:r>
+        <w:t>Desires</w:t>
+      </w:r>
+      <w:proofErr w:type="spellEnd"/>
+      <w:r>
+        <w:t xml:space="preserve"> (touhy) – stav světa jakého si agent přeje dosáhnout. Krátkodobý i dlouhodobý. Nemusí jich dosáhnout. Mohou se navzájem vylučovat.</w:t>
       </w:r>
     </w:p>
     <w:p>
@@ -153,8 +181,13 @@
         </w:numPr>
         <w:ind w:left="426" w:hanging="284"/>
       </w:pPr>
-      <w:r>
-        <w:t xml:space="preserve">Intentions (záměry) – Co se agent může rozhodnout dělat. </w:t>
+      <w:proofErr w:type="spellStart"/>
+      <w:r>
+        <w:t>Intentions</w:t>
+      </w:r>
+      <w:proofErr w:type="spellEnd"/>
+      <w:r>
+        <w:t xml:space="preserve"> (záměry) – Co se agent může rozhodnout dělat. </w:t>
       </w:r>
     </w:p>
     <w:p>
@@ -294,13 +327,67 @@
           <w:szCs w:val="21"/>
           <w:lang w:eastAsia="cs-CZ"/>
         </w:rPr>
-        <w:t>(Bel i Otevřený(ventil32)) =&gt; (Int i (Bel j Otevřený(ventil32)))</w:t>
+        <w:t>(Bel i Otevřený(ventil32)) =&gt; (</w:t>
+      </w:r>
+      <w:proofErr w:type="spellStart"/>
+      <w:r>
+        <w:rPr>
+          <w:rFonts w:ascii="Courier New" w:eastAsia="Times New Roman" w:hAnsi="Courier New" w:cs="Courier New"/>
+          <w:color w:val="000000"/>
+          <w:sz w:val="21"/>
+          <w:szCs w:val="21"/>
+          <w:lang w:eastAsia="cs-CZ"/>
+        </w:rPr>
+        <w:t>Int</w:t>
+      </w:r>
+      <w:proofErr w:type="spellEnd"/>
+      <w:r>
+        <w:rPr>
+          <w:rFonts w:ascii="Courier New" w:eastAsia="Times New Roman" w:hAnsi="Courier New" w:cs="Courier New"/>
+          <w:color w:val="000000"/>
+          <w:sz w:val="21"/>
+          <w:szCs w:val="21"/>
+          <w:lang w:eastAsia="cs-CZ"/>
+        </w:rPr>
+        <w:t xml:space="preserve"> i (Bel j Otevřený(ventil32)))</w:t>
       </w:r>
     </w:p>
     <w:p/>
     <w:p>
       <w:r>
-        <w:t>Architektura IRMA (Intelligent Resource-Bounded Machine Architecture)</w:t>
+        <w:t>Architektura IRMA (</w:t>
+      </w:r>
+      <w:proofErr w:type="spellStart"/>
+      <w:r>
+        <w:t>Intelligent</w:t>
+      </w:r>
+      <w:proofErr w:type="spellEnd"/>
+      <w:r>
+        <w:t xml:space="preserve"> </w:t>
+      </w:r>
+      <w:proofErr w:type="spellStart"/>
+      <w:r>
+        <w:t>Resource-Bounded</w:t>
+      </w:r>
+      <w:proofErr w:type="spellEnd"/>
+      <w:r>
+        <w:t xml:space="preserve"> </w:t>
+      </w:r>
+      <w:proofErr w:type="spellStart"/>
+      <w:r>
+        <w:t>Machine</w:t>
+      </w:r>
+      <w:proofErr w:type="spellEnd"/>
+      <w:r>
+        <w:t xml:space="preserve"> </w:t>
+      </w:r>
+      <w:proofErr w:type="spellStart"/>
+      <w:r>
+        <w:t>Architecture</w:t>
+      </w:r>
+      <w:proofErr w:type="spellEnd"/>
+      <w:r>
+        <w:t>)</w:t>
       </w:r>
     </w:p>
     <w:p>
@@ -396,8 +483,22 @@
           <w:numId w:val="2"/>
         </w:numPr>
       </w:pPr>
-      <w:r>
-        <w:t xml:space="preserve">Reasoner (usuzovač) </w:t>
+      <w:bookmarkStart w:id="0" w:name="_GoBack"/>
+      <w:proofErr w:type="spellStart"/>
+      <w:r>
+        <w:t>Reasoner</w:t>
+      </w:r>
+      <w:proofErr w:type="spellEnd"/>
+      <w:r>
+        <w:t xml:space="preserve"> (</w:t>
+      </w:r>
+      <w:proofErr w:type="spellStart"/>
+      <w:r>
+        <w:t>usuzovač</w:t>
+      </w:r>
+      <w:proofErr w:type="spellEnd"/>
+      <w:r>
+        <w:t xml:space="preserve">) </w:t>
       </w:r>
     </w:p>
     <w:p>
@@ -408,8 +509,29 @@
           <w:numId w:val="2"/>
         </w:numPr>
       </w:pPr>
-      <w:r>
-        <w:t>Means-end analyser (analyzér prostředků a cílů)</w:t>
+      <w:proofErr w:type="spellStart"/>
+      <w:r>
+        <w:t>Means</w:t>
+      </w:r>
+      <w:proofErr w:type="spellEnd"/>
+      <w:r>
+        <w:t xml:space="preserve">-end </w:t>
+      </w:r>
+      <w:proofErr w:type="spellStart"/>
+      <w:r>
+        <w:t>analyser</w:t>
+      </w:r>
+      <w:proofErr w:type="spellEnd"/>
+      <w:r>
+        <w:t xml:space="preserve"> (</w:t>
+      </w:r>
+      <w:proofErr w:type="spellStart"/>
+      <w:r>
+        <w:t>analyzér</w:t>
+      </w:r>
+      <w:proofErr w:type="spellEnd"/>
+      <w:r>
+        <w:t xml:space="preserve"> prostředků a cílů)</w:t>
       </w:r>
     </w:p>
     <w:p>
@@ -420,8 +542,29 @@
           <w:numId w:val="2"/>
         </w:numPr>
       </w:pPr>
-      <w:r>
-        <w:t>Opportunity analyser (analyzér příležitostí)</w:t>
+      <w:proofErr w:type="spellStart"/>
+      <w:r>
+        <w:t>Opportunity</w:t>
+      </w:r>
+      <w:proofErr w:type="spellEnd"/>
+      <w:r>
+        <w:t xml:space="preserve"> </w:t>
+      </w:r>
+      <w:proofErr w:type="spellStart"/>
+      <w:r>
+        <w:t>analyser</w:t>
+      </w:r>
+      <w:proofErr w:type="spellEnd"/>
+      <w:r>
+        <w:t xml:space="preserve"> (</w:t>
+      </w:r>
+      <w:proofErr w:type="spellStart"/>
+      <w:r>
+        <w:t>analyzér</w:t>
+      </w:r>
+      <w:proofErr w:type="spellEnd"/>
+      <w:r>
+        <w:t xml:space="preserve"> příležitostí)</w:t>
       </w:r>
     </w:p>
     <w:p>
@@ -432,8 +575,21 @@
           <w:numId w:val="2"/>
         </w:numPr>
       </w:pPr>
-      <w:r>
-        <w:t>Filtering process (filtrovací proces)</w:t>
+      <w:proofErr w:type="spellStart"/>
+      <w:r>
+        <w:t>Filtering</w:t>
+      </w:r>
+      <w:proofErr w:type="spellEnd"/>
+      <w:r>
+        <w:t xml:space="preserve"> </w:t>
+      </w:r>
+      <w:proofErr w:type="spellStart"/>
+      <w:r>
+        <w:t>process</w:t>
+      </w:r>
+      <w:proofErr w:type="spellEnd"/>
+      <w:r>
+        <w:t xml:space="preserve"> (filtrovací proces)</w:t>
       </w:r>
     </w:p>
     <w:p>
@@ -444,13 +600,59 @@
           <w:numId w:val="2"/>
         </w:numPr>
       </w:pPr>
-      <w:r>
-        <w:t>Deliberation process (zvažovací proces)</w:t>
-      </w:r>
-    </w:p>
-    <w:p>
-      <w:r>
-        <w:t>Architektura PRS (Procedural Reasoning System)</w:t>
+      <w:proofErr w:type="spellStart"/>
+      <w:r>
+        <w:t>Deliberation</w:t>
+      </w:r>
+      <w:proofErr w:type="spellEnd"/>
+      <w:r>
+        <w:t xml:space="preserve"> </w:t>
+      </w:r>
+      <w:proofErr w:type="spellStart"/>
+      <w:r>
+        <w:t>process</w:t>
+      </w:r>
+      <w:proofErr w:type="spellEnd"/>
+      <w:r>
+        <w:t xml:space="preserve"> (</w:t>
+      </w:r>
+      <w:proofErr w:type="spellStart"/>
+      <w:r>
+        <w:t>zvažovací</w:t>
+      </w:r>
+      <w:proofErr w:type="spellEnd"/>
+      <w:r>
+        <w:t xml:space="preserve"> proces)</w:t>
+      </w:r>
+    </w:p>
+    <w:bookmarkEnd w:id="0"/>
+    <w:p>
+      <w:r>
+        <w:t>Architektura PRS (</w:t>
+      </w:r>
+      <w:proofErr w:type="spellStart"/>
+      <w:r>
+        <w:t>Procedural</w:t>
+      </w:r>
+      <w:proofErr w:type="spellEnd"/>
+      <w:r>
+        <w:t xml:space="preserve"> </w:t>
+      </w:r>
+      <w:proofErr w:type="spellStart"/>
+      <w:r>
+        <w:t>Reasoning</w:t>
+      </w:r>
+      <w:proofErr w:type="spellEnd"/>
+      <w:r>
+        <w:t xml:space="preserve"> </w:t>
+      </w:r>
+      <w:proofErr w:type="spellStart"/>
+      <w:r>
+        <w:t>System</w:t>
+      </w:r>
+      <w:proofErr w:type="spellEnd"/>
+      <w:r>
+        <w:t>)</w:t>
       </w:r>
     </w:p>
     <w:p>
@@ -476,8 +678,45 @@
         <w:ind w:left="426" w:hanging="284"/>
       </w:pPr>
       <w:r>
-        <w:t>OASIS (Optimal Aircraft Sequencing using Inteligent Scheduling</w:t>
-      </w:r>
+        <w:t>OASIS (</w:t>
+      </w:r>
+      <w:proofErr w:type="spellStart"/>
+      <w:r>
+        <w:t>Optimal</w:t>
+      </w:r>
+      <w:proofErr w:type="spellEnd"/>
+      <w:r>
+        <w:t xml:space="preserve"> </w:t>
+      </w:r>
+      <w:proofErr w:type="spellStart"/>
+      <w:r>
+        <w:t>Aircraft</w:t>
+      </w:r>
+      <w:proofErr w:type="spellEnd"/>
+      <w:r>
+        <w:t xml:space="preserve"> </w:t>
+      </w:r>
+      <w:proofErr w:type="spellStart"/>
+      <w:r>
+        <w:t>Sequencing</w:t>
+      </w:r>
+      <w:proofErr w:type="spellEnd"/>
+      <w:r>
+        <w:t xml:space="preserve"> </w:t>
+      </w:r>
+      <w:proofErr w:type="spellStart"/>
+      <w:r>
+        <w:t>using</w:t>
+      </w:r>
+      <w:proofErr w:type="spellEnd"/>
+      <w:r>
+        <w:t xml:space="preserve"> Inteligent </w:t>
+      </w:r>
+      <w:proofErr w:type="spellStart"/>
+      <w:r>
+        <w:t>Scheduling</w:t>
+      </w:r>
+      <w:proofErr w:type="spellEnd"/>
       <w:r>
         <w:t>), rok 1992</w:t>
       </w:r>
@@ -551,7 +790,23 @@
         </w:numPr>
       </w:pPr>
       <w:r>
-        <w:t>Historie minulých interakcí (ceny transakcí, míra kooperativnosti agentů, jejich negociační strategie apod)</w:t>
+        <w:t xml:space="preserve">Historie minulých interakcí (ceny transakcí, míra </w:t>
+      </w:r>
+      <w:proofErr w:type="spellStart"/>
+      <w:r>
+        <w:t>kooperativnosti</w:t>
+      </w:r>
+      <w:proofErr w:type="spellEnd"/>
+      <w:r>
+        <w:t xml:space="preserve"> agentů, jejich negociační strategie </w:t>
+      </w:r>
+      <w:proofErr w:type="spellStart"/>
+      <w:r>
+        <w:t>apod</w:t>
+      </w:r>
+      <w:proofErr w:type="spellEnd"/>
+      <w:r>
+        <w:t>)</w:t>
       </w:r>
     </w:p>
     <w:p>
@@ -639,8 +894,29 @@
           <w:numId w:val="3"/>
         </w:numPr>
       </w:pPr>
-      <w:r>
-        <w:t>Přidelí častečné úkoly jednotlivým agentům ( =&gt; každý agent má roli )</w:t>
+      <w:proofErr w:type="spellStart"/>
+      <w:r>
+        <w:t>Přidelí</w:t>
+      </w:r>
+      <w:proofErr w:type="spellEnd"/>
+      <w:r>
+        <w:t xml:space="preserve"> </w:t>
+      </w:r>
+      <w:proofErr w:type="spellStart"/>
+      <w:r>
+        <w:t>častečné</w:t>
+      </w:r>
+      <w:proofErr w:type="spellEnd"/>
+      <w:r>
+        <w:t xml:space="preserve"> úkoly jednotlivým agentům </w:t>
+      </w:r>
+      <w:proofErr w:type="gramStart"/>
+      <w:r>
+        <w:t>( =</w:t>
+      </w:r>
+      <w:proofErr w:type="gramEnd"/>
+      <w:r>
+        <w:t>&gt; každý agent má roli )</w:t>
       </w:r>
     </w:p>
     <w:p>
@@ -660,7 +936,15 @@
         </w:numPr>
       </w:pPr>
       <w:r>
-        <w:t>Obsahuje komponenty pro reaktivitu, deliberativnost a sociální model pro komunikaci na vyšší úrovni</w:t>
+        <w:t xml:space="preserve">Obsahuje komponenty pro reaktivitu, </w:t>
+      </w:r>
+      <w:proofErr w:type="spellStart"/>
+      <w:r>
+        <w:t>deliberativnost</w:t>
+      </w:r>
+      <w:proofErr w:type="spellEnd"/>
+      <w:r>
+        <w:t xml:space="preserve"> a sociální model pro komunikaci na vyšší úrovni</w:t>
       </w:r>
     </w:p>
     <w:p>
@@ -701,9 +985,11 @@
       <w:r>
         <w:t xml:space="preserve">Všechny vrstvy mají přístup k senzorům a </w:t>
       </w:r>
+      <w:proofErr w:type="spellStart"/>
       <w:r>
         <w:t>aktuátorům</w:t>
       </w:r>
+      <w:proofErr w:type="spellEnd"/>
     </w:p>
     <w:p>
       <w:pPr>
@@ -726,8 +1012,13 @@
         </w:numPr>
       </w:pPr>
       <w:r>
-        <w:t>Př. TouringMachines</w:t>
-      </w:r>
+        <w:t xml:space="preserve">Př. </w:t>
+      </w:r>
+      <w:proofErr w:type="spellStart"/>
+      <w:r>
+        <w:t>TouringMachines</w:t>
+      </w:r>
+      <w:proofErr w:type="spellEnd"/>
     </w:p>
     <w:p>
       <w:pPr>
@@ -750,8 +1041,13 @@
         </w:numPr>
       </w:pPr>
       <w:r>
-        <w:t>Pouze jedna vrstva je spojena se senzory a aktuátory</w:t>
-      </w:r>
+        <w:t xml:space="preserve">Pouze jedna vrstva je spojena se senzory a </w:t>
+      </w:r>
+      <w:proofErr w:type="spellStart"/>
+      <w:r>
+        <w:t>aktuátory</w:t>
+      </w:r>
+      <w:proofErr w:type="spellEnd"/>
     </w:p>
     <w:p>
       <w:pPr>
@@ -762,7 +1058,15 @@
         </w:numPr>
       </w:pPr>
       <w:r>
-        <w:t xml:space="preserve">Data proudi z nižších vrstev do vyšších, které následně do nižších delegují vykonávání úloh </w:t>
+        <w:t xml:space="preserve">Data </w:t>
+      </w:r>
+      <w:proofErr w:type="spellStart"/>
+      <w:r>
+        <w:t>proudi</w:t>
+      </w:r>
+      <w:proofErr w:type="spellEnd"/>
+      <w:r>
+        <w:t xml:space="preserve"> z nižších vrstev do vyšších, které následně do nižších delegují vykonávání úloh </w:t>
       </w:r>
     </w:p>
     <w:p>
@@ -777,16 +1081,26 @@
         <w:t>Využívá jej a</w:t>
       </w:r>
       <w:r>
-        <w:t>rchitektura InteRRaP</w:t>
-      </w:r>
+        <w:t xml:space="preserve">rchitektura </w:t>
+      </w:r>
+      <w:proofErr w:type="spellStart"/>
+      <w:r>
+        <w:t>InteRRaP</w:t>
+      </w:r>
+      <w:proofErr w:type="spellEnd"/>
     </w:p>
     <w:p/>
     <w:p>
       <w:pPr>
         <w:pStyle w:val="Nadpis1"/>
       </w:pPr>
-      <w:r>
-        <w:t>Multiagentové systémy</w:t>
+      <w:proofErr w:type="spellStart"/>
+      <w:r>
+        <w:t>Multiagentové</w:t>
+      </w:r>
+      <w:proofErr w:type="spellEnd"/>
+      <w:r>
+        <w:t xml:space="preserve"> systémy</w:t>
       </w:r>
     </w:p>
     <w:p/>
@@ -860,8 +1174,6 @@
       <w:r>
         <w:t xml:space="preserve"> </w:t>
       </w:r>
-      <w:bookmarkStart w:id="0" w:name="_GoBack"/>
-      <w:bookmarkEnd w:id="0"/>
     </w:p>
     <w:p>
       <w:pPr>
@@ -913,10 +1225,18 @@
         <w:t>předpoklad benevolence</w:t>
       </w:r>
       <w:r>
-        <w:t xml:space="preserve"> (</w:t>
-      </w:r>
-      <w:r>
-        <w:t xml:space="preserve"> = agent se musí podřídit globálnímu cíli)</w:t>
+        <w:t xml:space="preserve"> </w:t>
+      </w:r>
+      <w:proofErr w:type="gramStart"/>
+      <w:r>
+        <w:t>(</w:t>
+      </w:r>
+      <w:r>
+        <w:t xml:space="preserve"> =</w:t>
+      </w:r>
+      <w:proofErr w:type="gramEnd"/>
+      <w:r>
+        <w:t xml:space="preserve"> agent se musí podřídit globálnímu cíli)</w:t>
       </w:r>
     </w:p>
     <w:p>
@@ -1036,8 +1356,784 @@
         <w:t>Problém koordinace, protože neexistuje centrální řídicí prvek</w:t>
       </w:r>
     </w:p>
+    <w:p>
+      <w:pPr>
+        <w:pStyle w:val="Nadpis2"/>
+      </w:pPr>
+      <w:r>
+        <w:t>Umělý život</w:t>
+      </w:r>
+    </w:p>
+    <w:p>
+      <w:pPr>
+        <w:pStyle w:val="Odstavecseseznamem"/>
+        <w:numPr>
+          <w:ilvl w:val="0"/>
+          <w:numId w:val="3"/>
+        </w:numPr>
+      </w:pPr>
+      <w:r>
+        <w:t>Není svázán s agentovým modelováním reality nebo se zkoumáním racionality agentů a jejich společenství</w:t>
+      </w:r>
+    </w:p>
+    <w:p>
+      <w:pPr>
+        <w:pStyle w:val="Odstavecseseznamem"/>
+        <w:numPr>
+          <w:ilvl w:val="0"/>
+          <w:numId w:val="3"/>
+        </w:numPr>
+      </w:pPr>
+      <w:r>
+        <w:t>Zaměřen na „zkoumání života jaký je a také jaký by mohl být“</w:t>
+      </w:r>
+    </w:p>
+    <w:p>
+      <w:pPr>
+        <w:pStyle w:val="Odstavecseseznamem"/>
+        <w:numPr>
+          <w:ilvl w:val="0"/>
+          <w:numId w:val="3"/>
+        </w:numPr>
+      </w:pPr>
+      <w:r>
+        <w:t>V rámci výzkumu jsou vytvářeny umělé ekosystémy na počítačích simulující některé aspekty společenstev živých organizmů</w:t>
+      </w:r>
+    </w:p>
+    <w:p>
+      <w:pPr>
+        <w:pStyle w:val="Odstavecseseznamem"/>
+        <w:numPr>
+          <w:ilvl w:val="0"/>
+          <w:numId w:val="3"/>
+        </w:numPr>
+      </w:pPr>
+      <w:r>
+        <w:t xml:space="preserve">Soustředí se na tyto oblasti: </w:t>
+      </w:r>
+    </w:p>
+    <w:p>
+      <w:pPr>
+        <w:pStyle w:val="Odstavecseseznamem"/>
+        <w:numPr>
+          <w:ilvl w:val="1"/>
+          <w:numId w:val="3"/>
+        </w:numPr>
+      </w:pPr>
+      <w:r>
+        <w:t>Analýza dynamiky komplexních fenoménů pomocí buněčných automatů</w:t>
+      </w:r>
+    </w:p>
+    <w:p>
+      <w:pPr>
+        <w:pStyle w:val="Odstavecseseznamem"/>
+        <w:numPr>
+          <w:ilvl w:val="1"/>
+          <w:numId w:val="3"/>
+        </w:numPr>
+      </w:pPr>
+      <w:r>
+        <w:t xml:space="preserve">Teoretické a počítačové modelování živých organizmů využitím </w:t>
+      </w:r>
+      <w:r>
+        <w:t>nástrojů umělé chemie, gramatických nebo dynamických systémů apod.</w:t>
+      </w:r>
+    </w:p>
+    <w:p>
+      <w:pPr>
+        <w:pStyle w:val="Odstavecseseznamem"/>
+        <w:numPr>
+          <w:ilvl w:val="1"/>
+          <w:numId w:val="3"/>
+        </w:numPr>
+      </w:pPr>
+      <w:r>
+        <w:t>Evoluce populací využitím genetických algoritmů</w:t>
+      </w:r>
+    </w:p>
+    <w:p>
+      <w:pPr>
+        <w:pStyle w:val="Odstavecseseznamem"/>
+        <w:numPr>
+          <w:ilvl w:val="1"/>
+          <w:numId w:val="3"/>
+        </w:numPr>
+      </w:pPr>
+      <w:r>
+        <w:t>Vytváření autonomních umělých tvorů schopných přežít v umělém nebo reálném prostředí</w:t>
+      </w:r>
+    </w:p>
+    <w:p>
+      <w:pPr>
+        <w:pStyle w:val="Odstavecseseznamem"/>
+        <w:numPr>
+          <w:ilvl w:val="1"/>
+          <w:numId w:val="3"/>
+        </w:numPr>
+      </w:pPr>
+      <w:r>
+        <w:t>Studium kolektivních jevů společenstva reaktivních agentů a další</w:t>
+      </w:r>
+    </w:p>
+    <w:p>
+      <w:pPr>
+        <w:pStyle w:val="Nadpis1"/>
+      </w:pPr>
+      <w:r>
+        <w:t>Koordinace</w:t>
+      </w:r>
+    </w:p>
+    <w:p>
+      <w:pPr>
+        <w:pStyle w:val="Odstavecseseznamem"/>
+        <w:numPr>
+          <w:ilvl w:val="0"/>
+          <w:numId w:val="3"/>
+        </w:numPr>
+      </w:pPr>
+      <w:r>
+        <w:t xml:space="preserve">3 </w:t>
+      </w:r>
+      <w:proofErr w:type="spellStart"/>
+      <w:r>
+        <w:t>základí</w:t>
+      </w:r>
+      <w:proofErr w:type="spellEnd"/>
+      <w:r>
+        <w:t xml:space="preserve"> kategorie Koordinace</w:t>
+      </w:r>
+    </w:p>
+    <w:p>
+      <w:pPr>
+        <w:pStyle w:val="Odstavecseseznamem"/>
+        <w:numPr>
+          <w:ilvl w:val="1"/>
+          <w:numId w:val="3"/>
+        </w:numPr>
+      </w:pPr>
+      <w:r>
+        <w:rPr>
+          <w:b/>
+        </w:rPr>
+        <w:t>Vzájemná dohoda</w:t>
+      </w:r>
+      <w:r>
+        <w:t xml:space="preserve"> = </w:t>
+      </w:r>
+      <w:r>
+        <w:t>Proces, kdy ve skupině alespoň dvou agentů dosahují agenti vzájemnou komunikací dohody o využití společných zdrojů k dosažení společného cíle</w:t>
+      </w:r>
+    </w:p>
+    <w:p>
+      <w:pPr>
+        <w:pStyle w:val="Odstavecseseznamem"/>
+        <w:numPr>
+          <w:ilvl w:val="2"/>
+          <w:numId w:val="3"/>
+        </w:numPr>
+      </w:pPr>
+      <w:r>
+        <w:t>Neexistuje vztah nadřízenosti nebo podřízenosti</w:t>
+      </w:r>
+    </w:p>
+    <w:p>
+      <w:pPr>
+        <w:pStyle w:val="Odstavecseseznamem"/>
+        <w:numPr>
+          <w:ilvl w:val="2"/>
+          <w:numId w:val="3"/>
+        </w:numPr>
+      </w:pPr>
+      <w:r>
+        <w:t>Žádný z agentů nemá c</w:t>
+      </w:r>
+      <w:r>
+        <w:t>entrální postavení vůči ostatním</w:t>
+      </w:r>
+    </w:p>
+    <w:p>
+      <w:pPr>
+        <w:pStyle w:val="Odstavecseseznamem"/>
+        <w:numPr>
+          <w:ilvl w:val="1"/>
+          <w:numId w:val="3"/>
+        </w:numPr>
+      </w:pPr>
+      <w:r>
+        <w:rPr>
+          <w:b/>
+        </w:rPr>
+        <w:t>Přímý dozor</w:t>
+      </w:r>
+      <w:r>
+        <w:t xml:space="preserve"> = Existuje jeden nadřízený Agent pro centrální řízení procesů probíhajících ve společenství</w:t>
+      </w:r>
+    </w:p>
+    <w:p>
+      <w:pPr>
+        <w:pStyle w:val="Odstavecseseznamem"/>
+        <w:numPr>
+          <w:ilvl w:val="2"/>
+          <w:numId w:val="3"/>
+        </w:numPr>
+      </w:pPr>
+      <w:r>
+        <w:t>Na základě zpětné vazby zasahuje do procesů probíhajících ve společenství za účelem korelace deformací nebo neefektivností</w:t>
+      </w:r>
+    </w:p>
+    <w:p>
+      <w:pPr>
+        <w:pStyle w:val="Odstavecseseznamem"/>
+        <w:numPr>
+          <w:ilvl w:val="2"/>
+          <w:numId w:val="3"/>
+        </w:numPr>
+      </w:pPr>
+      <w:r>
+        <w:t>Vykonává kontrolu a penalizuje podřízené členy za nedostatečné plnění zadaných úkolů</w:t>
+      </w:r>
+    </w:p>
+    <w:p>
+      <w:pPr>
+        <w:pStyle w:val="Odstavecseseznamem"/>
+        <w:numPr>
+          <w:ilvl w:val="1"/>
+          <w:numId w:val="3"/>
+        </w:numPr>
+      </w:pPr>
+      <w:r>
+        <w:t>Standardizace = Koordinace skupiny agentů pomocí pravidel chování</w:t>
+      </w:r>
+    </w:p>
+    <w:p>
+      <w:pPr>
+        <w:pStyle w:val="Odstavecseseznamem"/>
+        <w:numPr>
+          <w:ilvl w:val="2"/>
+          <w:numId w:val="3"/>
+        </w:numPr>
+      </w:pPr>
+      <w:r>
+        <w:t>Jsou dána centrální autoritou</w:t>
+      </w:r>
+    </w:p>
+    <w:p>
+      <w:pPr>
+        <w:pStyle w:val="Odstavecseseznamem"/>
+        <w:numPr>
+          <w:ilvl w:val="2"/>
+          <w:numId w:val="3"/>
+        </w:numPr>
+      </w:pPr>
+      <w:r>
+        <w:t>Porušování je pro společenství nevýhodné (i když nemusí být pro jednotlivé agenty)</w:t>
+      </w:r>
+    </w:p>
+    <w:p>
+      <w:pPr>
+        <w:pStyle w:val="Odstavecseseznamem"/>
+        <w:numPr>
+          <w:ilvl w:val="2"/>
+          <w:numId w:val="3"/>
+        </w:numPr>
+      </w:pPr>
+      <w:r>
+        <w:t xml:space="preserve">Např. právní předpisy, pravidla silničního provozu </w:t>
+      </w:r>
+      <w:proofErr w:type="spellStart"/>
+      <w:r>
+        <w:t>apod</w:t>
+      </w:r>
+      <w:proofErr w:type="spellEnd"/>
+    </w:p>
+    <w:p>
+      <w:pPr>
+        <w:pStyle w:val="Nadpis1"/>
+      </w:pPr>
+      <w:r>
+        <w:t>Emergence</w:t>
+      </w:r>
+    </w:p>
     <w:p/>
-    <w:p/>
+    <w:p>
+      <w:pPr>
+        <w:pStyle w:val="Nadpis2"/>
+      </w:pPr>
+      <w:r>
+        <w:t>Experiment 1</w:t>
+      </w:r>
+    </w:p>
+    <w:p>
+      <w:pPr>
+        <w:pStyle w:val="Odstavecseseznamem"/>
+        <w:numPr>
+          <w:ilvl w:val="0"/>
+          <w:numId w:val="3"/>
+        </w:numPr>
+      </w:pPr>
+      <w:r>
+        <w:t>Prostředí deska stolu</w:t>
+      </w:r>
+    </w:p>
+    <w:p>
+      <w:pPr>
+        <w:pStyle w:val="Odstavecseseznamem"/>
+        <w:numPr>
+          <w:ilvl w:val="0"/>
+          <w:numId w:val="3"/>
+        </w:numPr>
+      </w:pPr>
+      <w:r>
+        <w:lastRenderedPageBreak/>
+        <w:t>Agent O se vyhýbá okrajům a vydává zvonivý zvuk</w:t>
+      </w:r>
+    </w:p>
+    <w:p>
+      <w:pPr>
+        <w:pStyle w:val="Odstavecseseznamem"/>
+        <w:numPr>
+          <w:ilvl w:val="0"/>
+          <w:numId w:val="3"/>
+        </w:numPr>
+      </w:pPr>
+      <w:r>
+        <w:t>Agent P se vyhýbá překážkám pískavý zvuk</w:t>
+      </w:r>
+    </w:p>
+    <w:p>
+      <w:pPr>
+        <w:pStyle w:val="Odstavecseseznamem"/>
+        <w:numPr>
+          <w:ilvl w:val="0"/>
+          <w:numId w:val="3"/>
+        </w:numPr>
+      </w:pPr>
+      <w:r>
+        <w:t>Pokud agent uslyší zvuk druhého agenta, otočí se o 180 stupňů od zdroje</w:t>
+      </w:r>
+    </w:p>
+    <w:p>
+      <w:pPr>
+        <w:pStyle w:val="Odstavecseseznamem"/>
+        <w:numPr>
+          <w:ilvl w:val="0"/>
+          <w:numId w:val="3"/>
+        </w:numPr>
+      </w:pPr>
+      <w:r>
+        <w:t>=&gt; nespadnou</w:t>
+      </w:r>
+    </w:p>
+    <w:p>
+      <w:pPr>
+        <w:pStyle w:val="Nadpis2"/>
+      </w:pPr>
+      <w:r>
+        <w:t>Experiment 2</w:t>
+      </w:r>
+    </w:p>
+    <w:p>
+      <w:pPr>
+        <w:pStyle w:val="Odstavecseseznamem"/>
+        <w:numPr>
+          <w:ilvl w:val="0"/>
+          <w:numId w:val="3"/>
+        </w:numPr>
+      </w:pPr>
+      <w:r>
+        <w:t xml:space="preserve">Sbírání vzorků na neznámém prostředí plném překážek, vyvýšenin, údolí </w:t>
+      </w:r>
+      <w:proofErr w:type="spellStart"/>
+      <w:r>
+        <w:t>apod</w:t>
+      </w:r>
+      <w:proofErr w:type="spellEnd"/>
+    </w:p>
+    <w:p>
+      <w:pPr>
+        <w:pStyle w:val="Odstavecseseznamem"/>
+        <w:numPr>
+          <w:ilvl w:val="0"/>
+          <w:numId w:val="3"/>
+        </w:numPr>
+      </w:pPr>
+      <w:r>
+        <w:t>Skupina reaktivních agentů se rozptýlí po planetě a budou sbírat dané vzorky a následně je odnášet do centrální stanice</w:t>
+      </w:r>
+    </w:p>
+    <w:p>
+      <w:pPr>
+        <w:pStyle w:val="Odstavecseseznamem"/>
+        <w:numPr>
+          <w:ilvl w:val="0"/>
+          <w:numId w:val="3"/>
+        </w:numPr>
+      </w:pPr>
+      <w:r>
+        <w:t>Stanice vysílá zvukový nebo rádiový signál, aby se agenti mohli dostat zpátky</w:t>
+      </w:r>
+    </w:p>
+    <w:p>
+      <w:pPr>
+        <w:pStyle w:val="Odstavecseseznamem"/>
+        <w:numPr>
+          <w:ilvl w:val="0"/>
+          <w:numId w:val="3"/>
+        </w:numPr>
+      </w:pPr>
+      <w:r>
+        <w:t>Když agent nese vzorek, upustí 2 smítka</w:t>
+      </w:r>
+    </w:p>
+    <w:p>
+      <w:pPr>
+        <w:pStyle w:val="Odstavecseseznamem"/>
+        <w:numPr>
+          <w:ilvl w:val="0"/>
+          <w:numId w:val="3"/>
+        </w:numPr>
+      </w:pPr>
+      <w:r>
+        <w:t>Když nenesu žádný vzorek a objevím smítka, jedno vezmu s sebou</w:t>
+      </w:r>
+    </w:p>
+    <w:p>
+      <w:pPr>
+        <w:pStyle w:val="Odstavecseseznamem"/>
+        <w:numPr>
+          <w:ilvl w:val="0"/>
+          <w:numId w:val="3"/>
+        </w:numPr>
+      </w:pPr>
+      <w:r>
+        <w:t xml:space="preserve">Systém je robustní, protože chyba robota nezpůsobí </w:t>
+      </w:r>
+      <w:r>
+        <w:t>fatální selhání celého systému</w:t>
+      </w:r>
+    </w:p>
+    <w:p>
+      <w:pPr>
+        <w:pStyle w:val="Odstavecseseznamem"/>
+        <w:numPr>
+          <w:ilvl w:val="0"/>
+          <w:numId w:val="3"/>
+        </w:numPr>
+      </w:pPr>
+      <w:r>
+        <w:t>Výpadek jednoho nebo více robotů nezpůsobí krach celé mise</w:t>
+      </w:r>
+    </w:p>
+    <w:p>
+      <w:pPr>
+        <w:pStyle w:val="Odstavecseseznamem"/>
+        <w:numPr>
+          <w:ilvl w:val="0"/>
+          <w:numId w:val="3"/>
+        </w:numPr>
+      </w:pPr>
+      <w:r>
+        <w:t>Systém je adaptivní a flexibilní. Změny v prostředí mají jenom malý dopad na jeho funkcionalitu</w:t>
+      </w:r>
+    </w:p>
+    <w:p>
+      <w:pPr>
+        <w:pStyle w:val="Odstavecseseznamem"/>
+        <w:numPr>
+          <w:ilvl w:val="0"/>
+          <w:numId w:val="3"/>
+        </w:numPr>
+      </w:pPr>
+      <w:r>
+        <w:t>Koordinace a komunikace agentů je zabezpečena zanecháváním značek v prostředí</w:t>
+      </w:r>
+    </w:p>
+    <w:p>
+      <w:pPr>
+        <w:pStyle w:val="Odstavecseseznamem"/>
+        <w:numPr>
+          <w:ilvl w:val="0"/>
+          <w:numId w:val="3"/>
+        </w:numPr>
+      </w:pPr>
+      <w:r>
+        <w:t>Tvorba takového systému se ukazuje ekonomicky výhodná kvůli jednoduché hardwarové i softwarové implementaci agentů</w:t>
+      </w:r>
+    </w:p>
+    <w:p>
+      <w:r>
+        <w:t>Experiment 3</w:t>
+      </w:r>
+    </w:p>
+    <w:p>
+      <w:pPr>
+        <w:pStyle w:val="Odstavecseseznamem"/>
+        <w:numPr>
+          <w:ilvl w:val="0"/>
+          <w:numId w:val="3"/>
+        </w:numPr>
+      </w:pPr>
+      <w:r>
+        <w:t>Prostředí s centrálním sluncem (zdrojem světla)</w:t>
+      </w:r>
+    </w:p>
+    <w:p>
+      <w:pPr>
+        <w:pStyle w:val="Odstavecseseznamem"/>
+        <w:numPr>
+          <w:ilvl w:val="0"/>
+          <w:numId w:val="3"/>
+        </w:numPr>
+      </w:pPr>
+      <w:r>
+        <w:t>Každý agent má 2 kolečka a senzor světla napojený pouze na jedno kolečko)</w:t>
+      </w:r>
+    </w:p>
+    <w:p>
+      <w:pPr>
+        <w:pStyle w:val="Odstavecseseznamem"/>
+        <w:numPr>
+          <w:ilvl w:val="0"/>
+          <w:numId w:val="3"/>
+        </w:numPr>
+      </w:pPr>
+      <w:r>
+        <w:t>Světlo dodává agentu energii, takže se rozjede (kolečko ho táhne na jednu stranu)</w:t>
+      </w:r>
+    </w:p>
+    <w:p>
+      <w:pPr>
+        <w:pStyle w:val="Odstavecseseznamem"/>
+        <w:numPr>
+          <w:ilvl w:val="0"/>
+          <w:numId w:val="3"/>
+        </w:numPr>
+      </w:pPr>
+      <w:r>
+        <w:t>Během krátké doby všichni agenti skončí otočení od zdroje světla</w:t>
+      </w:r>
+    </w:p>
+    <w:p>
+      <w:pPr>
+        <w:pStyle w:val="Odstavecseseznamem"/>
+        <w:numPr>
+          <w:ilvl w:val="0"/>
+          <w:numId w:val="3"/>
+        </w:numPr>
+      </w:pPr>
+      <w:r>
+        <w:t>Přidáme-li agentům jednu stranu lepící, mohou se spojit a následně se dostanou až ke světlu</w:t>
+      </w:r>
+    </w:p>
+    <w:p>
+      <w:r>
+        <w:t>Experiment 4</w:t>
+      </w:r>
+    </w:p>
+    <w:p>
+      <w:pPr>
+        <w:pStyle w:val="Odstavecseseznamem"/>
+        <w:numPr>
+          <w:ilvl w:val="0"/>
+          <w:numId w:val="3"/>
+        </w:numPr>
+      </w:pPr>
+      <w:r>
+        <w:t>Roboti o délce 12</w:t>
+      </w:r>
+      <w:r>
+        <w:t xml:space="preserve"> palců vybaveni 4 nárazníkovými senzory, 6 infračervenými senzory a radiovou stanicí</w:t>
+      </w:r>
+    </w:p>
+    <w:p>
+      <w:pPr>
+        <w:pStyle w:val="Odstavecseseznamem"/>
+        <w:numPr>
+          <w:ilvl w:val="0"/>
+          <w:numId w:val="3"/>
+        </w:numPr>
+      </w:pPr>
+      <w:r>
+        <w:t>Účelem robotů je sesbírat puky nacházející se v ohraničené oblasti a odnést je na vymezené místo</w:t>
+      </w:r>
+    </w:p>
+    <w:p>
+      <w:pPr>
+        <w:pStyle w:val="Odstavecseseznamem"/>
+        <w:numPr>
+          <w:ilvl w:val="0"/>
+          <w:numId w:val="3"/>
+        </w:numPr>
+      </w:pPr>
+      <w:r>
+        <w:t>Agenti jsou homogenní softwarově i hardwarově</w:t>
+      </w:r>
+    </w:p>
+    <w:p>
+      <w:pPr>
+        <w:pStyle w:val="Odstavecseseznamem"/>
+        <w:numPr>
+          <w:ilvl w:val="0"/>
+          <w:numId w:val="3"/>
+        </w:numPr>
+      </w:pPr>
+      <w:r>
+        <w:t xml:space="preserve">Agenti nekomunikují přímo p2p, ale zachytávají vyslaný signál od ostatních agentů (připomíná </w:t>
+      </w:r>
+      <w:proofErr w:type="spellStart"/>
+      <w:r>
+        <w:t>stigmergii</w:t>
+      </w:r>
+      <w:proofErr w:type="spellEnd"/>
+      <w:r>
+        <w:t xml:space="preserve"> živočichů)</w:t>
+      </w:r>
+    </w:p>
+    <w:p>
+      <w:pPr>
+        <w:pStyle w:val="Odstavecseseznamem"/>
+        <w:numPr>
+          <w:ilvl w:val="0"/>
+          <w:numId w:val="3"/>
+        </w:numPr>
+      </w:pPr>
+      <w:r>
+        <w:t>Agenti nekooperují. Kooperace je implicitní a objevuje se jenom z pohledu vnějšího pozorovatele</w:t>
+      </w:r>
+    </w:p>
+    <w:p>
+      <w:pPr>
+        <w:pStyle w:val="Odstavecseseznamem"/>
+        <w:numPr>
+          <w:ilvl w:val="0"/>
+          <w:numId w:val="3"/>
+        </w:numPr>
+      </w:pPr>
+      <w:r>
+        <w:t>Agenti nejsou motivování, nesoutěží spolu a nepodvádějí</w:t>
+      </w:r>
+    </w:p>
+    <w:p>
+      <w:pPr>
+        <w:pStyle w:val="Odstavecseseznamem"/>
+        <w:numPr>
+          <w:ilvl w:val="0"/>
+          <w:numId w:val="3"/>
+        </w:numPr>
+      </w:pPr>
+      <w:r>
+        <w:t>Agenti rozlišují ostatní jen jako „robot jako já“ a „všichni ostatní“</w:t>
+      </w:r>
+    </w:p>
+    <w:p>
+      <w:pPr>
+        <w:pStyle w:val="Odstavecseseznamem"/>
+        <w:numPr>
+          <w:ilvl w:val="0"/>
+          <w:numId w:val="3"/>
+        </w:numPr>
+      </w:pPr>
+      <w:r>
+        <w:t>Mají základní chování</w:t>
+      </w:r>
+    </w:p>
+    <w:p>
+      <w:pPr>
+        <w:pStyle w:val="Odstavecseseznamem"/>
+        <w:numPr>
+          <w:ilvl w:val="1"/>
+          <w:numId w:val="3"/>
+        </w:numPr>
+      </w:pPr>
+      <w:r>
+        <w:t>Bezpečné procházení – nenaráží do sebe ani překážek</w:t>
+      </w:r>
+    </w:p>
+    <w:p>
+      <w:pPr>
+        <w:pStyle w:val="Odstavecseseznamem"/>
+        <w:numPr>
+          <w:ilvl w:val="1"/>
+          <w:numId w:val="3"/>
+        </w:numPr>
+      </w:pPr>
+      <w:r>
+        <w:t>Sledování – je schopný sledovat jiného robota</w:t>
+      </w:r>
+    </w:p>
+    <w:p>
+      <w:pPr>
+        <w:pStyle w:val="Odstavecseseznamem"/>
+        <w:numPr>
+          <w:ilvl w:val="1"/>
+          <w:numId w:val="3"/>
+        </w:numPr>
+      </w:pPr>
+      <w:r>
+        <w:t>Disperze – umí se rozptýlit po prostoru a udržet minimální vzdálenost</w:t>
+      </w:r>
+    </w:p>
+    <w:p>
+      <w:pPr>
+        <w:pStyle w:val="Odstavecseseznamem"/>
+        <w:numPr>
+          <w:ilvl w:val="1"/>
+          <w:numId w:val="3"/>
+        </w:numPr>
+      </w:pPr>
+      <w:r>
+        <w:t>Agregace – umí udržet maximální vzdálenost tak, aby se drželi pohromadě</w:t>
+      </w:r>
+    </w:p>
+    <w:p>
+      <w:pPr>
+        <w:pStyle w:val="Odstavecseseznamem"/>
+        <w:numPr>
+          <w:ilvl w:val="1"/>
+          <w:numId w:val="3"/>
+        </w:numPr>
+      </w:pPr>
+      <w:r>
+        <w:t>Pohyb do domovské zóny – umí dosáhnout cílové lokace</w:t>
+      </w:r>
+    </w:p>
+    <w:p>
+      <w:pPr>
+        <w:pStyle w:val="Odstavecseseznamem"/>
+        <w:numPr>
+          <w:ilvl w:val="0"/>
+          <w:numId w:val="3"/>
+        </w:numPr>
+      </w:pPr>
+      <w:r>
+        <w:t xml:space="preserve">Shromažďování agentů vzniká </w:t>
+      </w:r>
+      <w:r>
+        <w:t>jako emergentní jev</w:t>
+      </w:r>
+      <w:r>
+        <w:t xml:space="preserve"> spojením </w:t>
+      </w:r>
+      <w:r>
+        <w:t xml:space="preserve">pravidel </w:t>
+      </w:r>
+      <w:r>
+        <w:t>vyhýbání se překážkám, disperze a agregace</w:t>
+      </w:r>
+    </w:p>
+    <w:p>
+      <w:pPr>
+        <w:pStyle w:val="Odstavecseseznamem"/>
+        <w:numPr>
+          <w:ilvl w:val="0"/>
+          <w:numId w:val="3"/>
+        </w:numPr>
+      </w:pPr>
+      <w:r>
+        <w:lastRenderedPageBreak/>
+        <w:t>Pokud má agent puk a potká agenta bez puku, tak se mu vyhne. Pokud druhý agent bude mít puk, bude jej sledovat =&gt; vytváří se tak diverzifikované skupiny (s pukem a bez puku)</w:t>
+      </w:r>
+    </w:p>
     <w:sectPr>
       <w:pgSz w:w="11906" w:h="16838"/>
       <w:pgMar w:top="1417" w:right="1417" w:bottom="1417" w:left="1417" w:header="708" w:footer="708" w:gutter="0"/>

</xml_diff>